<commit_message>
Updated Report with Table of Contents and Resources.
</commit_message>
<xml_diff>
--- a/Pen_Testing_2/Resources/Report.docx
+++ b/Pen_Testing_2/Resources/Report.docx
@@ -84,6 +84,511 @@
     </w:p>
     <w:p>
       <w:pPr>
+        <w:pStyle w:val="TOCHeading"/>
+      </w:pPr>
+    </w:p>
+    <w:p>
+      <w:pPr>
+        <w:jc w:val="center"/>
+      </w:pPr>
+    </w:p>
+    <w:p>
+      <w:pPr>
+        <w:jc w:val="center"/>
+      </w:pPr>
+    </w:p>
+    <w:p>
+      <w:pPr>
+        <w:jc w:val="center"/>
+      </w:pPr>
+    </w:p>
+    <w:p>
+      <w:pPr>
+        <w:jc w:val="center"/>
+      </w:pPr>
+    </w:p>
+    <w:p>
+      <w:pPr>
+        <w:jc w:val="center"/>
+      </w:pPr>
+    </w:p>
+    <w:p>
+      <w:pPr>
+        <w:jc w:val="center"/>
+      </w:pPr>
+    </w:p>
+    <w:p>
+      <w:pPr>
+        <w:jc w:val="center"/>
+      </w:pPr>
+    </w:p>
+    <w:p>
+      <w:pPr>
+        <w:jc w:val="center"/>
+      </w:pPr>
+    </w:p>
+    <w:p>
+      <w:pPr>
+        <w:jc w:val="center"/>
+      </w:pPr>
+    </w:p>
+    <w:p>
+      <w:pPr>
+        <w:jc w:val="center"/>
+      </w:pPr>
+    </w:p>
+    <w:p>
+      <w:pPr>
+        <w:jc w:val="center"/>
+      </w:pPr>
+    </w:p>
+    <w:p>
+      <w:pPr>
+        <w:jc w:val="center"/>
+      </w:pPr>
+    </w:p>
+    <w:p>
+      <w:pPr>
+        <w:jc w:val="center"/>
+      </w:pPr>
+    </w:p>
+    <w:p>
+      <w:pPr>
+        <w:jc w:val="center"/>
+      </w:pPr>
+    </w:p>
+    <w:p>
+      <w:pPr>
+        <w:jc w:val="center"/>
+      </w:pPr>
+    </w:p>
+    <w:p>
+      <w:pPr>
+        <w:jc w:val="center"/>
+      </w:pPr>
+    </w:p>
+    <w:p>
+      <w:pPr>
+        <w:jc w:val="center"/>
+      </w:pPr>
+    </w:p>
+    <w:p>
+      <w:pPr>
+        <w:jc w:val="center"/>
+      </w:pPr>
+    </w:p>
+    <w:p>
+      <w:pPr>
+        <w:jc w:val="center"/>
+      </w:pPr>
+    </w:p>
+    <w:p>
+      <w:pPr>
+        <w:jc w:val="center"/>
+      </w:pPr>
+    </w:p>
+    <w:sdt>
+      <w:sdtPr>
+        <w:id w:val="-232470263"/>
+        <w:docPartObj>
+          <w:docPartGallery w:val="Table of Contents"/>
+          <w:docPartUnique/>
+        </w:docPartObj>
+      </w:sdtPr>
+      <w:sdtEndPr>
+        <w:rPr>
+          <w:rFonts w:asciiTheme="minorHAnsi" w:eastAsiaTheme="minorHAnsi" w:hAnsiTheme="minorHAnsi" w:cstheme="minorBidi"/>
+          <w:b/>
+          <w:bCs/>
+          <w:noProof/>
+          <w:color w:val="auto"/>
+          <w:sz w:val="22"/>
+          <w:szCs w:val="22"/>
+        </w:rPr>
+      </w:sdtEndPr>
+      <w:sdtContent>
+        <w:p>
+          <w:pPr>
+            <w:pStyle w:val="TOCHeading"/>
+          </w:pPr>
+          <w:r>
+            <w:t>Table of Contents</w:t>
+          </w:r>
+        </w:p>
+        <w:p>
+          <w:pPr>
+            <w:pStyle w:val="TOC1"/>
+            <w:tabs>
+              <w:tab w:val="left" w:pos="660"/>
+              <w:tab w:val="right" w:leader="dot" w:pos="9350"/>
+            </w:tabs>
+            <w:rPr>
+              <w:rFonts w:cstheme="minorBidi"/>
+              <w:noProof/>
+            </w:rPr>
+          </w:pPr>
+          <w:r>
+            <w:fldChar w:fldCharType="begin"/>
+          </w:r>
+          <w:r>
+            <w:instrText xml:space="preserve"> TOC \o "1-3" \h \z \u </w:instrText>
+          </w:r>
+          <w:r>
+            <w:fldChar w:fldCharType="separate"/>
+          </w:r>
+          <w:hyperlink w:anchor="_Toc100605073" w:history="1">
+            <w:r>
+              <w:rPr>
+                <w:rStyle w:val="Hyperlink"/>
+                <w:noProof/>
+              </w:rPr>
+              <w:t>1.0</w:t>
+            </w:r>
+            <w:r>
+              <w:rPr>
+                <w:rFonts w:cstheme="minorBidi"/>
+                <w:noProof/>
+              </w:rPr>
+              <w:tab/>
+            </w:r>
+            <w:r>
+              <w:rPr>
+                <w:rStyle w:val="Hyperlink"/>
+                <w:noProof/>
+              </w:rPr>
+              <w:t>High-Level Summary</w:t>
+            </w:r>
+            <w:r>
+              <w:rPr>
+                <w:noProof/>
+                <w:webHidden/>
+              </w:rPr>
+              <w:tab/>
+            </w:r>
+            <w:r>
+              <w:rPr>
+                <w:noProof/>
+                <w:webHidden/>
+              </w:rPr>
+              <w:fldChar w:fldCharType="begin"/>
+            </w:r>
+            <w:r>
+              <w:rPr>
+                <w:noProof/>
+                <w:webHidden/>
+              </w:rPr>
+              <w:instrText xml:space="preserve"> PAGEREF _Toc100605073 \h </w:instrText>
+            </w:r>
+            <w:r>
+              <w:rPr>
+                <w:noProof/>
+                <w:webHidden/>
+              </w:rPr>
+            </w:r>
+            <w:r>
+              <w:rPr>
+                <w:noProof/>
+                <w:webHidden/>
+              </w:rPr>
+              <w:fldChar w:fldCharType="separate"/>
+            </w:r>
+            <w:r>
+              <w:rPr>
+                <w:noProof/>
+                <w:webHidden/>
+              </w:rPr>
+              <w:t>2</w:t>
+            </w:r>
+            <w:r>
+              <w:rPr>
+                <w:noProof/>
+                <w:webHidden/>
+              </w:rPr>
+              <w:fldChar w:fldCharType="end"/>
+            </w:r>
+          </w:hyperlink>
+        </w:p>
+        <w:p>
+          <w:pPr>
+            <w:pStyle w:val="TOC1"/>
+            <w:tabs>
+              <w:tab w:val="left" w:pos="660"/>
+              <w:tab w:val="right" w:leader="dot" w:pos="9350"/>
+            </w:tabs>
+            <w:rPr>
+              <w:rFonts w:cstheme="minorBidi"/>
+              <w:noProof/>
+            </w:rPr>
+          </w:pPr>
+          <w:hyperlink w:anchor="_Toc100605074" w:history="1">
+            <w:r>
+              <w:rPr>
+                <w:rStyle w:val="Hyperlink"/>
+                <w:noProof/>
+              </w:rPr>
+              <w:t>2.0</w:t>
+            </w:r>
+            <w:r>
+              <w:rPr>
+                <w:rFonts w:cstheme="minorBidi"/>
+                <w:noProof/>
+              </w:rPr>
+              <w:tab/>
+            </w:r>
+            <w:r>
+              <w:rPr>
+                <w:rStyle w:val="Hyperlink"/>
+                <w:noProof/>
+              </w:rPr>
+              <w:t>Findings</w:t>
+            </w:r>
+            <w:r>
+              <w:rPr>
+                <w:noProof/>
+                <w:webHidden/>
+              </w:rPr>
+              <w:tab/>
+            </w:r>
+            <w:r>
+              <w:rPr>
+                <w:noProof/>
+                <w:webHidden/>
+              </w:rPr>
+              <w:fldChar w:fldCharType="begin"/>
+            </w:r>
+            <w:r>
+              <w:rPr>
+                <w:noProof/>
+                <w:webHidden/>
+              </w:rPr>
+              <w:instrText xml:space="preserve"> PAGEREF _Toc100605074 \h </w:instrText>
+            </w:r>
+            <w:r>
+              <w:rPr>
+                <w:noProof/>
+                <w:webHidden/>
+              </w:rPr>
+            </w:r>
+            <w:r>
+              <w:rPr>
+                <w:noProof/>
+                <w:webHidden/>
+              </w:rPr>
+              <w:fldChar w:fldCharType="separate"/>
+            </w:r>
+            <w:r>
+              <w:rPr>
+                <w:noProof/>
+                <w:webHidden/>
+              </w:rPr>
+              <w:t>3</w:t>
+            </w:r>
+            <w:r>
+              <w:rPr>
+                <w:noProof/>
+                <w:webHidden/>
+              </w:rPr>
+              <w:fldChar w:fldCharType="end"/>
+            </w:r>
+          </w:hyperlink>
+        </w:p>
+        <w:p>
+          <w:pPr>
+            <w:pStyle w:val="TOC1"/>
+            <w:tabs>
+              <w:tab w:val="left" w:pos="660"/>
+              <w:tab w:val="right" w:leader="dot" w:pos="9350"/>
+            </w:tabs>
+            <w:rPr>
+              <w:rFonts w:cstheme="minorBidi"/>
+              <w:noProof/>
+            </w:rPr>
+          </w:pPr>
+          <w:hyperlink w:anchor="_Toc100605075" w:history="1">
+            <w:r>
+              <w:rPr>
+                <w:rStyle w:val="Hyperlink"/>
+                <w:noProof/>
+              </w:rPr>
+              <w:t>3.0</w:t>
+            </w:r>
+            <w:r>
+              <w:rPr>
+                <w:rFonts w:cstheme="minorBidi"/>
+                <w:noProof/>
+              </w:rPr>
+              <w:tab/>
+            </w:r>
+            <w:r>
+              <w:rPr>
+                <w:rStyle w:val="Hyperlink"/>
+                <w:noProof/>
+              </w:rPr>
+              <w:t>Recommendations</w:t>
+            </w:r>
+            <w:r>
+              <w:rPr>
+                <w:noProof/>
+                <w:webHidden/>
+              </w:rPr>
+              <w:tab/>
+            </w:r>
+            <w:r>
+              <w:rPr>
+                <w:noProof/>
+                <w:webHidden/>
+              </w:rPr>
+              <w:fldChar w:fldCharType="begin"/>
+            </w:r>
+            <w:r>
+              <w:rPr>
+                <w:noProof/>
+                <w:webHidden/>
+              </w:rPr>
+              <w:instrText xml:space="preserve"> PAGEREF _Toc100605075 \h </w:instrText>
+            </w:r>
+            <w:r>
+              <w:rPr>
+                <w:noProof/>
+                <w:webHidden/>
+              </w:rPr>
+            </w:r>
+            <w:r>
+              <w:rPr>
+                <w:noProof/>
+                <w:webHidden/>
+              </w:rPr>
+              <w:fldChar w:fldCharType="separate"/>
+            </w:r>
+            <w:r>
+              <w:rPr>
+                <w:noProof/>
+                <w:webHidden/>
+              </w:rPr>
+              <w:t>11</w:t>
+            </w:r>
+            <w:r>
+              <w:rPr>
+                <w:noProof/>
+                <w:webHidden/>
+              </w:rPr>
+              <w:fldChar w:fldCharType="end"/>
+            </w:r>
+          </w:hyperlink>
+        </w:p>
+        <w:p>
+          <w:pPr>
+            <w:pStyle w:val="TOC1"/>
+            <w:tabs>
+              <w:tab w:val="left" w:pos="660"/>
+              <w:tab w:val="right" w:leader="dot" w:pos="9350"/>
+            </w:tabs>
+            <w:rPr>
+              <w:rFonts w:cstheme="minorBidi"/>
+              <w:noProof/>
+            </w:rPr>
+          </w:pPr>
+          <w:hyperlink w:anchor="_Toc100605076" w:history="1">
+            <w:r>
+              <w:rPr>
+                <w:rStyle w:val="Hyperlink"/>
+                <w:noProof/>
+              </w:rPr>
+              <w:t>4.0</w:t>
+            </w:r>
+            <w:r>
+              <w:rPr>
+                <w:rFonts w:cstheme="minorBidi"/>
+                <w:noProof/>
+              </w:rPr>
+              <w:tab/>
+            </w:r>
+            <w:r>
+              <w:rPr>
+                <w:rStyle w:val="Hyperlink"/>
+                <w:noProof/>
+              </w:rPr>
+              <w:t>Resources</w:t>
+            </w:r>
+            <w:r>
+              <w:rPr>
+                <w:noProof/>
+                <w:webHidden/>
+              </w:rPr>
+              <w:tab/>
+            </w:r>
+            <w:r>
+              <w:rPr>
+                <w:noProof/>
+                <w:webHidden/>
+              </w:rPr>
+              <w:fldChar w:fldCharType="begin"/>
+            </w:r>
+            <w:r>
+              <w:rPr>
+                <w:noProof/>
+                <w:webHidden/>
+              </w:rPr>
+              <w:instrText xml:space="preserve"> PAGEREF _Toc100605076 \h </w:instrText>
+            </w:r>
+            <w:r>
+              <w:rPr>
+                <w:noProof/>
+                <w:webHidden/>
+              </w:rPr>
+            </w:r>
+            <w:r>
+              <w:rPr>
+                <w:noProof/>
+                <w:webHidden/>
+              </w:rPr>
+              <w:fldChar w:fldCharType="separate"/>
+            </w:r>
+            <w:r>
+              <w:rPr>
+                <w:noProof/>
+                <w:webHidden/>
+              </w:rPr>
+              <w:t>11</w:t>
+            </w:r>
+            <w:r>
+              <w:rPr>
+                <w:noProof/>
+                <w:webHidden/>
+              </w:rPr>
+              <w:fldChar w:fldCharType="end"/>
+            </w:r>
+          </w:hyperlink>
+        </w:p>
+        <w:p>
+          <w:r>
+            <w:rPr>
+              <w:b/>
+              <w:bCs/>
+              <w:noProof/>
+            </w:rPr>
+            <w:fldChar w:fldCharType="end"/>
+          </w:r>
+        </w:p>
+      </w:sdtContent>
+    </w:sdt>
+    <w:p>
+      <w:pPr>
+        <w:jc w:val="center"/>
+      </w:pPr>
+    </w:p>
+    <w:p>
+      <w:pPr>
+        <w:jc w:val="center"/>
+      </w:pPr>
+    </w:p>
+    <w:p>
+      <w:pPr>
+        <w:jc w:val="center"/>
+      </w:pPr>
+    </w:p>
+    <w:p>
+      <w:pPr>
         <w:jc w:val="center"/>
       </w:pPr>
     </w:p>
@@ -170,10 +675,13 @@
           <w:numId w:val="1"/>
         </w:numPr>
       </w:pPr>
-      <w:r>
-        <w:lastRenderedPageBreak/>
+      <w:bookmarkStart w:id="0" w:name="_Toc100604960"/>
+      <w:bookmarkStart w:id="1" w:name="_Toc100605073"/>
+      <w:r>
         <w:t>High-Level Summary</w:t>
       </w:r>
+      <w:bookmarkEnd w:id="0"/>
+      <w:bookmarkEnd w:id="1"/>
     </w:p>
     <w:p/>
     <w:p>
@@ -230,10 +738,13 @@
           <w:numId w:val="1"/>
         </w:numPr>
       </w:pPr>
-      <w:r>
-        <w:lastRenderedPageBreak/>
+      <w:bookmarkStart w:id="2" w:name="_Toc100604961"/>
+      <w:bookmarkStart w:id="3" w:name="_Toc100605074"/>
+      <w:r>
         <w:t>Findings</w:t>
       </w:r>
+      <w:bookmarkEnd w:id="2"/>
+      <w:bookmarkEnd w:id="3"/>
     </w:p>
     <w:p/>
     <w:p>
@@ -1292,10 +1803,14 @@
           <w:numId w:val="1"/>
         </w:numPr>
       </w:pPr>
+      <w:bookmarkStart w:id="4" w:name="_Toc100604962"/>
+      <w:bookmarkStart w:id="5" w:name="_Toc100605075"/>
       <w:r>
         <w:lastRenderedPageBreak/>
         <w:t>Recommendations</w:t>
       </w:r>
+      <w:bookmarkEnd w:id="4"/>
+      <w:bookmarkEnd w:id="5"/>
     </w:p>
     <w:p/>
     <w:p>
@@ -1353,6 +1868,110 @@
         <w:t xml:space="preserve"> best practice and would be the first place to start for increasing security on the system and network.</w:t>
       </w:r>
     </w:p>
+    <w:p/>
+    <w:p>
+      <w:pPr>
+        <w:pStyle w:val="Heading1"/>
+        <w:numPr>
+          <w:ilvl w:val="0"/>
+          <w:numId w:val="1"/>
+        </w:numPr>
+      </w:pPr>
+      <w:bookmarkStart w:id="6" w:name="_Toc100604963"/>
+      <w:bookmarkStart w:id="7" w:name="_Toc100605076"/>
+      <w:r>
+        <w:t>Resources</w:t>
+      </w:r>
+      <w:bookmarkEnd w:id="6"/>
+      <w:bookmarkEnd w:id="7"/>
+    </w:p>
+    <w:p/>
+    <w:p>
+      <w:pPr>
+        <w:rPr>
+          <w:b/>
+          <w:bCs/>
+          <w:i/>
+          <w:iCs/>
+        </w:rPr>
+      </w:pPr>
+      <w:proofErr w:type="spellStart"/>
+      <w:r>
+        <w:rPr>
+          <w:b/>
+          <w:bCs/>
+          <w:i/>
+          <w:iCs/>
+        </w:rPr>
+        <w:t>Icecast</w:t>
+      </w:r>
+      <w:proofErr w:type="spellEnd"/>
+      <w:r>
+        <w:rPr>
+          <w:b/>
+          <w:bCs/>
+          <w:i/>
+          <w:iCs/>
+        </w:rPr>
+        <w:t xml:space="preserve"> is free server software for streaming multimedia</w:t>
+      </w:r>
+    </w:p>
+    <w:p>
+      <w:hyperlink r:id="rId22" w:history="1">
+        <w:r>
+          <w:rPr>
+            <w:rStyle w:val="Hyperlink"/>
+          </w:rPr>
+          <w:t>https://www.icecast.org/</w:t>
+        </w:r>
+      </w:hyperlink>
+    </w:p>
+    <w:p>
+      <w:pPr>
+        <w:rPr>
+          <w:b/>
+          <w:bCs/>
+          <w:i/>
+          <w:iCs/>
+        </w:rPr>
+      </w:pPr>
+      <w:r>
+        <w:rPr>
+          <w:b/>
+          <w:bCs/>
+          <w:i/>
+          <w:iCs/>
+        </w:rPr>
+        <w:t xml:space="preserve">Nessus Plugin ID 14843. (2004, 09 28). </w:t>
+      </w:r>
+      <w:proofErr w:type="spellStart"/>
+      <w:r>
+        <w:rPr>
+          <w:b/>
+          <w:bCs/>
+          <w:i/>
+          <w:iCs/>
+        </w:rPr>
+        <w:t>Icecast</w:t>
+      </w:r>
+      <w:proofErr w:type="spellEnd"/>
+      <w:r>
+        <w:rPr>
+          <w:b/>
+          <w:bCs/>
+          <w:i/>
+          <w:iCs/>
+        </w:rPr>
+        <w:t xml:space="preserve"> HTTP Header Processing Remote Overflow, 1.24. Retrieved from Tenable: </w:t>
+      </w:r>
+    </w:p>
+    <w:p>
+      <w:r>
+        <w:t>https://www.tenable.com/plugins/nessus//14843</w:t>
+      </w:r>
+    </w:p>
+    <w:p/>
+    <w:p/>
     <w:p>
       <w:pPr>
         <w:jc w:val="center"/>
@@ -2063,6 +2682,65 @@
       <w:contextualSpacing/>
     </w:pPr>
   </w:style>
+  <w:style w:type="paragraph" w:styleId="TOCHeading">
+    <w:name w:val="TOC Heading"/>
+    <w:basedOn w:val="Heading1"/>
+    <w:next w:val="Normal"/>
+    <w:uiPriority w:val="39"/>
+    <w:unhideWhenUsed/>
+    <w:qFormat/>
+    <w:rsid w:val="00145514"/>
+    <w:pPr>
+      <w:outlineLvl w:val="9"/>
+    </w:pPr>
+  </w:style>
+  <w:style w:type="paragraph" w:styleId="TOC2">
+    <w:name w:val="toc 2"/>
+    <w:basedOn w:val="Normal"/>
+    <w:next w:val="Normal"/>
+    <w:autoRedefine/>
+    <w:uiPriority w:val="39"/>
+    <w:unhideWhenUsed/>
+    <w:rsid w:val="00145514"/>
+    <w:pPr>
+      <w:spacing w:after="100"/>
+      <w:ind w:left="220"/>
+    </w:pPr>
+    <w:rPr>
+      <w:rFonts w:eastAsiaTheme="minorEastAsia" w:cs="Times New Roman"/>
+    </w:rPr>
+  </w:style>
+  <w:style w:type="paragraph" w:styleId="TOC1">
+    <w:name w:val="toc 1"/>
+    <w:basedOn w:val="Normal"/>
+    <w:next w:val="Normal"/>
+    <w:autoRedefine/>
+    <w:uiPriority w:val="39"/>
+    <w:unhideWhenUsed/>
+    <w:rsid w:val="00145514"/>
+    <w:pPr>
+      <w:spacing w:after="100"/>
+    </w:pPr>
+    <w:rPr>
+      <w:rFonts w:eastAsiaTheme="minorEastAsia" w:cs="Times New Roman"/>
+    </w:rPr>
+  </w:style>
+  <w:style w:type="paragraph" w:styleId="TOC3">
+    <w:name w:val="toc 3"/>
+    <w:basedOn w:val="Normal"/>
+    <w:next w:val="Normal"/>
+    <w:autoRedefine/>
+    <w:uiPriority w:val="39"/>
+    <w:unhideWhenUsed/>
+    <w:rsid w:val="00145514"/>
+    <w:pPr>
+      <w:spacing w:after="100"/>
+      <w:ind w:left="440"/>
+    </w:pPr>
+    <w:rPr>
+      <w:rFonts w:eastAsiaTheme="minorEastAsia" w:cs="Times New Roman"/>
+    </w:rPr>
+  </w:style>
 </w:styles>
 </file>
 

</xml_diff>